<commit_message>
Add Products problem with size checkbox
</commit_message>
<xml_diff>
--- a/Extra/Literature review.docx
+++ b/Extra/Literature review.docx
@@ -7,8 +7,6 @@
         <w:pStyle w:val="Title"/>
         <w:jc w:val="center"/>
       </w:pPr>
-      <w:bookmarkStart w:id="0" w:name="_GoBack"/>
-      <w:bookmarkEnd w:id="0"/>
       <w:r>
         <w:t>Literature review</w:t>
       </w:r>
@@ -77,7 +75,35 @@
         <w:rPr>
           <w:rFonts w:ascii="Arial" w:hAnsi="Arial" w:cs="Arial"/>
         </w:rPr>
-        <w:t>This conference report examines the user interface aspects of ERP systems and how these affect the usability of the applications. This is mainly related to how the user interacts with the system and how quickly and efficiently they are able to find the required functionality. Apparently, this problem comes from high “system complexity and difficulties in finding required information”. According to this report’s results, there are “shortcomings in ERP usability” which comes from the past and are still present today.   These results also show how users struggle and are in need of an easy to use the navigation system to be able to use these systems more effectively (“information is hard to find”, “there is no guidance within the system”). In such cases, user involvement in the design and implementation process is essential to the “perceived usefulness of the system”.  This is supported by the fact that some tests have revealed that the most common problems are visual appearance and unsatisfactory navigation, large memory load and steep learning curve. Such problems “might decrease the enterprise performance significantly”. Additionally, this report shows how different types of menus might impact the user's experience with the application and how effectively execute business functions. There was an investigation showing how different kinds of users and non-users interacted with different kinds of menus and how they affected their experience. However, this does not mean that the findings reveal all the problems related to ERP systems, as it looks only in usability problems related to the user interface. As the authors mention “its reliability and validity are limited: The findings rely on one item per construct only and have not been validated with an independent sample so far”. Despite that I believe it addresses and analyses a very important part of an ERP system.</w:t>
+        <w:t xml:space="preserve">This conference report examines the user interface aspects of ERP systems and how these affect the usability of the applications. This is mainly related to how the user interacts with the system and how quickly and efficiently they </w:t>
+      </w:r>
+      <w:proofErr w:type="gramStart"/>
+      <w:r>
+        <w:rPr>
+          <w:rFonts w:ascii="Arial" w:hAnsi="Arial" w:cs="Arial"/>
+        </w:rPr>
+        <w:t>are able to</w:t>
+      </w:r>
+      <w:proofErr w:type="gramEnd"/>
+      <w:r>
+        <w:rPr>
+          <w:rFonts w:ascii="Arial" w:hAnsi="Arial" w:cs="Arial"/>
+        </w:rPr>
+        <w:t xml:space="preserve"> find the required functionality. Apparently, this problem comes from high “system complexity and difficulties in finding required information”. According to this report’s results, there are “shortcomings in ERP usability” which comes from the past and are still present today.   These results also show how users struggle and </w:t>
+      </w:r>
+      <w:proofErr w:type="gramStart"/>
+      <w:r>
+        <w:rPr>
+          <w:rFonts w:ascii="Arial" w:hAnsi="Arial" w:cs="Arial"/>
+        </w:rPr>
+        <w:t>are in need of</w:t>
+      </w:r>
+      <w:proofErr w:type="gramEnd"/>
+      <w:r>
+        <w:rPr>
+          <w:rFonts w:ascii="Arial" w:hAnsi="Arial" w:cs="Arial"/>
+        </w:rPr>
+        <w:t xml:space="preserve"> an easy to use the navigation system to be able to use these systems more effectively (“information is hard to find”, “there is no guidance within the system”). In such cases, user involvement in the design and implementation process is essential to the “perceived usefulness of the system”.  This is supported by the fact that some tests have revealed that the most common problems are visual appearance and unsatisfactory navigation, large memory load and steep learning curve. Such problems “might decrease the enterprise performance significantly”. Additionally, this report shows how different types of menus might impact the user's experience with the application and how effectively execute business functions. There was an investigation showing how different kinds of users and non-users interacted with different kinds of menus and how they affected their experience. However, this does not mean that the findings reveal all the problems related to ERP systems, as it looks only in usability problems related to the user interface. As the authors mention “its reliability and validity are limited: The findings rely on one item per construct only and have not been validated with an independent sample so far”. Despite that I believe it addresses and analyses a very important part of an ERP system.</w:t>
       </w:r>
     </w:p>
     <w:p>
@@ -154,7 +180,21 @@
         <w:rPr>
           <w:rFonts w:ascii="Arial" w:hAnsi="Arial" w:cs="Arial"/>
         </w:rPr>
-        <w:t xml:space="preserve">Lucas and Babaian agrees with the previous source about how ERPs have limited usability and need improvement: These systems are “notoriously difficulty for users to operate”. </w:t>
+        <w:t xml:space="preserve">Lucas and </w:t>
+      </w:r>
+      <w:proofErr w:type="spellStart"/>
+      <w:r>
+        <w:rPr>
+          <w:rFonts w:ascii="Arial" w:hAnsi="Arial" w:cs="Arial"/>
+        </w:rPr>
+        <w:t>Babaian</w:t>
+      </w:r>
+      <w:proofErr w:type="spellEnd"/>
+      <w:r>
+        <w:rPr>
+          <w:rFonts w:ascii="Arial" w:hAnsi="Arial" w:cs="Arial"/>
+        </w:rPr>
+        <w:t xml:space="preserve"> agrees with the previous source about how ERPs have limited usability and need improvement: These systems are “notoriously difficulty for users to operate”. </w:t>
       </w:r>
       <w:r>
         <w:rPr>
@@ -343,8 +383,16 @@
         <w:rPr>
           <w:rFonts w:ascii="Arial" w:hAnsi="Arial" w:cs="Arial"/>
         </w:rPr>
-        <w:t>Lastly, in this section the author shows an example of loading data asynchronously using Android’s AsyncTask</w:t>
-      </w:r>
+        <w:t xml:space="preserve">Lastly, in this section the author shows an example of loading data asynchronously using Android’s </w:t>
+      </w:r>
+      <w:proofErr w:type="spellStart"/>
+      <w:r>
+        <w:rPr>
+          <w:rFonts w:ascii="Arial" w:hAnsi="Arial" w:cs="Arial"/>
+        </w:rPr>
+        <w:t>AsyncTask</w:t>
+      </w:r>
+      <w:proofErr w:type="spellEnd"/>
       <w:r>
         <w:rPr>
           <w:rFonts w:ascii="Arial" w:hAnsi="Arial" w:cs="Arial"/>
@@ -437,7 +485,21 @@
         <w:rPr>
           <w:rFonts w:ascii="Arial" w:hAnsi="Arial" w:cs="Arial"/>
         </w:rPr>
-        <w:t xml:space="preserve">This is a management and administrative science review written by Etemadi and Kazeminia which evaluates how an ERP system can affect the accounting section of a business. An ERP system can lead to an increase the business savings by providing "a powerful management of planning and administering for a great </w:t>
+        <w:t xml:space="preserve">This is a management and administrative science review written by Etemadi and </w:t>
+      </w:r>
+      <w:proofErr w:type="spellStart"/>
+      <w:r>
+        <w:rPr>
+          <w:rFonts w:ascii="Arial" w:hAnsi="Arial" w:cs="Arial"/>
+        </w:rPr>
+        <w:t>Kazeminia</w:t>
+      </w:r>
+      <w:proofErr w:type="spellEnd"/>
+      <w:r>
+        <w:rPr>
+          <w:rFonts w:ascii="Arial" w:hAnsi="Arial" w:cs="Arial"/>
+        </w:rPr>
+        <w:t xml:space="preserve"> which evaluates how an ERP system can affect the accounting section of a business. An ERP system can lead to an increase the business savings by providing "a powerful management of planning and administering for a great </w:t>
       </w:r>
       <w:r>
         <w:rPr>
@@ -475,7 +537,14 @@
         <w:rPr>
           <w:rFonts w:ascii="Arial" w:hAnsi="Arial" w:cs="Arial"/>
         </w:rPr>
-        <w:t xml:space="preserve"> get involved with the system. They have</w:t>
+        <w:t xml:space="preserve"> get involved with the system. They </w:t>
+      </w:r>
+      <w:proofErr w:type="gramStart"/>
+      <w:r>
+        <w:rPr>
+          <w:rFonts w:ascii="Arial" w:hAnsi="Arial" w:cs="Arial"/>
+        </w:rPr>
+        <w:t>have</w:t>
       </w:r>
       <w:r>
         <w:rPr>
@@ -487,7 +556,14 @@
         <w:rPr>
           <w:rFonts w:ascii="Arial" w:hAnsi="Arial" w:cs="Arial"/>
         </w:rPr>
-        <w:t xml:space="preserve">to discover how to manage it otherwise, "the success of these systems will be threatened seriously."  </w:t>
+        <w:t>to</w:t>
+      </w:r>
+      <w:proofErr w:type="gramEnd"/>
+      <w:r>
+        <w:rPr>
+          <w:rFonts w:ascii="Arial" w:hAnsi="Arial" w:cs="Arial"/>
+        </w:rPr>
+        <w:t xml:space="preserve"> discover how to manage it otherwise, "the success of these systems will be threatened seriously."  </w:t>
       </w:r>
     </w:p>
     <w:p>
@@ -665,7 +741,21 @@
         <w:rPr>
           <w:rFonts w:ascii="Arial" w:hAnsi="Arial" w:cs="Arial"/>
         </w:rPr>
-        <w:t xml:space="preserve">  This is when there is a "loss of information through unauthorized access to the application code base", because the binaries of the installation files of applications are available, they are subject to reverse engineering attacks. When critical information about the application is hardcoded, it may be possible for attackers to obtain sensitive information.</w:t>
+        <w:t xml:space="preserve">  This is when there is a "loss of information through unauthorized access to the application code base</w:t>
+      </w:r>
+      <w:proofErr w:type="gramStart"/>
+      <w:r>
+        <w:rPr>
+          <w:rFonts w:ascii="Arial" w:hAnsi="Arial" w:cs="Arial"/>
+        </w:rPr>
+        <w:t>", because</w:t>
+      </w:r>
+      <w:proofErr w:type="gramEnd"/>
+      <w:r>
+        <w:rPr>
+          <w:rFonts w:ascii="Arial" w:hAnsi="Arial" w:cs="Arial"/>
+        </w:rPr>
+        <w:t xml:space="preserve"> the binaries of the installation files of applications are available, they are subject to reverse engineering attacks. When critical information about the application is hardcoded, it may be possible for attackers to obtain sensitive information.</w:t>
       </w:r>
     </w:p>
     <w:p>
@@ -759,7 +849,21 @@
         <w:rPr>
           <w:rFonts w:ascii="Arial" w:hAnsi="Arial" w:cs="Arial"/>
         </w:rPr>
-        <w:t>The report discusses in detail the approaches taken to mitigate these risks using detailed examples, and concludes that operating systems like Android "provide a system security model". However, it is important to have a plan at the design level of the application to avoid several other issues such as data loss, intellectual property violation and more. Therefore, certain coding standards need to be followed to maintain a secure application.</w:t>
+        <w:t xml:space="preserve">The report discusses in detail the approaches taken to mitigate these risks using detailed </w:t>
+      </w:r>
+      <w:proofErr w:type="gramStart"/>
+      <w:r>
+        <w:rPr>
+          <w:rFonts w:ascii="Arial" w:hAnsi="Arial" w:cs="Arial"/>
+        </w:rPr>
+        <w:t>examples, and</w:t>
+      </w:r>
+      <w:proofErr w:type="gramEnd"/>
+      <w:r>
+        <w:rPr>
+          <w:rFonts w:ascii="Arial" w:hAnsi="Arial" w:cs="Arial"/>
+        </w:rPr>
+        <w:t xml:space="preserve"> concludes that operating systems like Android "provide a system security model". However, it is important to have a plan at the design level of the application to avoid several other issues such as data loss, intellectual property violation and more. Therefore, certain coding standards need to be followed to maintain a secure application.</w:t>
       </w:r>
       <w:r>
         <w:rPr>
@@ -806,7 +910,21 @@
         <w:rPr>
           <w:rFonts w:ascii="Arial" w:hAnsi="Arial" w:cs="Arial"/>
         </w:rPr>
-        <w:t>In this report, Gelogo and Kim show how an ERP system can be "mobilized" by constructing it in a cloud-based software-as-a-service architecture. They define an ERP system to be a "business management software that allows an organization to use a system of integrated applications to manage the business and automate back office functions". As the authors say, the core business processes should be supported by an ERP system, such as: tracking business cash, raw materials, product and the status of the businesses' commitments such as orders, purchases and payroll. Lastly, an ERP system should "manage connections to outside stakeholders". Furthermore, the report argues that "organizations perceive ERP as a vital tool for organizational competition". However, they argue that while many companies choose to implement customized ERPs that incorporate stand-alone solutions, they sacrifice scalability and efficiency that are mostly found in cloud-based SaaS systems.</w:t>
+        <w:t xml:space="preserve">In this report, </w:t>
+      </w:r>
+      <w:proofErr w:type="spellStart"/>
+      <w:r>
+        <w:rPr>
+          <w:rFonts w:ascii="Arial" w:hAnsi="Arial" w:cs="Arial"/>
+        </w:rPr>
+        <w:t>Gelogo</w:t>
+      </w:r>
+      <w:proofErr w:type="spellEnd"/>
+      <w:r>
+        <w:rPr>
+          <w:rFonts w:ascii="Arial" w:hAnsi="Arial" w:cs="Arial"/>
+        </w:rPr>
+        <w:t xml:space="preserve"> and Kim show how an ERP system can be "mobilized" by constructing it in a cloud-based software-as-a-service architecture. They define an ERP system to be a "business management software that allows an organization to use a system of integrated applications to manage the business and automate back office functions". As the authors say, the core business processes should be supported by an ERP system, such as: tracking business cash, raw materials, product and the status of the businesses' commitments such as orders, purchases and payroll. Lastly, an ERP system should "manage connections to outside stakeholders". Furthermore, the report argues that "organizations perceive ERP as a vital tool for organizational competition". However, they argue that while many companies choose to implement customized ERPs that incorporate stand-alone solutions, they sacrifice scalability and efficiency that are mostly found in cloud-based SaaS systems.</w:t>
       </w:r>
     </w:p>
     <w:p>
@@ -1199,7 +1317,21 @@
         <w:rPr>
           <w:rFonts w:ascii="Arial" w:hAnsi="Arial" w:cs="Arial"/>
         </w:rPr>
-        <w:t>As the author says, “the user interfaces of mobile ERPs directly affect its usability”. In addition to that, mobile ERP solutions have to work in different contexts, so this research proposes adaptive user interfaces as a solution to these problems and provides a model to design these interfaces to improve the usability of mobile-based ERP systems.</w:t>
+        <w:t xml:space="preserve">As the author says, “the user interfaces of mobile ERPs directly affect its usability”. In addition to that, mobile ERP solutions </w:t>
+      </w:r>
+      <w:proofErr w:type="gramStart"/>
+      <w:r>
+        <w:rPr>
+          <w:rFonts w:ascii="Arial" w:hAnsi="Arial" w:cs="Arial"/>
+        </w:rPr>
+        <w:t>have to</w:t>
+      </w:r>
+      <w:proofErr w:type="gramEnd"/>
+      <w:r>
+        <w:rPr>
+          <w:rFonts w:ascii="Arial" w:hAnsi="Arial" w:cs="Arial"/>
+        </w:rPr>
+        <w:t xml:space="preserve"> work in different contexts, so this research proposes adaptive user interfaces as a solution to these problems and provides a model to design these interfaces to improve the usability of mobile-based ERP systems.</w:t>
       </w:r>
     </w:p>
     <w:p>
@@ -1755,7 +1887,21 @@
         <w:rPr>
           <w:rFonts w:ascii="Arial" w:hAnsi="Arial" w:cs="Arial"/>
         </w:rPr>
-        <w:t>The question this research tries to answer is “how can adaptive user interfaces be exploited for improving the usability of mobile ERP?”. Finally, in his conclusion the author says that “AUIs (Adaptive user interfaces) are proposed as a solution to improve the usability of a mobile ERP” and points at his methodology to provide a model for developers to use in their solutions.</w:t>
+        <w:t xml:space="preserve">The question this research tries to answer is “how </w:t>
+      </w:r>
+      <w:proofErr w:type="gramStart"/>
+      <w:r>
+        <w:rPr>
+          <w:rFonts w:ascii="Arial" w:hAnsi="Arial" w:cs="Arial"/>
+        </w:rPr>
+        <w:t>can adaptive user interfaces</w:t>
+      </w:r>
+      <w:proofErr w:type="gramEnd"/>
+      <w:r>
+        <w:rPr>
+          <w:rFonts w:ascii="Arial" w:hAnsi="Arial" w:cs="Arial"/>
+        </w:rPr>
+        <w:t xml:space="preserve"> be exploited for improving the usability of mobile ERP?”. Finally, in his conclusion the author says that “AUIs (Adaptive user interfaces) are proposed as a solution to improve the usability of a mobile ERP” and points at his methodology to provide a model for developers to use in their solutions.</w:t>
       </w:r>
     </w:p>
     <w:p>
@@ -1802,15 +1948,147 @@
           <w:u w:val="single"/>
         </w:rPr>
         <w:lastRenderedPageBreak/>
-        <w:t xml:space="preserve"> </w:t>
-      </w:r>
-      <w:r>
+        <w:t>Mobility Integration of ERP systems</w:t>
+      </w:r>
+    </w:p>
+    <w:p>
+      <w:pPr>
+        <w:jc w:val="both"/>
         <w:rPr>
           <w:rFonts w:ascii="Arial" w:hAnsi="Arial" w:cs="Arial"/>
           <w:b/>
           <w:u w:val="single"/>
         </w:rPr>
-        <w:t>Android based ERP system</w:t>
+      </w:pPr>
+    </w:p>
+    <w:p>
+      <w:pPr>
+        <w:rPr>
+          <w:rFonts w:ascii="Arial" w:hAnsi="Arial" w:cs="Arial"/>
+        </w:rPr>
+      </w:pPr>
+    </w:p>
+    <w:p>
+      <w:pPr>
+        <w:pStyle w:val="NormalWeb"/>
+        <w:spacing w:line="252" w:lineRule="auto"/>
+        <w:rPr>
+          <w:sz w:val="22"/>
+        </w:rPr>
+      </w:pPr>
+      <w:r>
+        <w:rPr>
+          <w:rFonts w:ascii="Arial" w:hAnsi="Arial" w:cs="Arial"/>
+          <w:sz w:val="22"/>
+        </w:rPr>
+        <w:t xml:space="preserve">The following report discusses how enterprises nowadays develop mobile applications to work and “communicate with more than one ERP system because each one has its own communication methods”. Using ERP systems an enterprise can manage numerous tasks </w:t>
+      </w:r>
+      <w:proofErr w:type="gramStart"/>
+      <w:r>
+        <w:rPr>
+          <w:rFonts w:ascii="Arial" w:hAnsi="Arial" w:cs="Arial"/>
+          <w:sz w:val="22"/>
+        </w:rPr>
+        <w:t>on a daily basis</w:t>
+      </w:r>
+      <w:proofErr w:type="gramEnd"/>
+      <w:r>
+        <w:rPr>
+          <w:rFonts w:ascii="Arial" w:hAnsi="Arial" w:cs="Arial"/>
+          <w:sz w:val="22"/>
+        </w:rPr>
+        <w:t xml:space="preserve">, in different fragments such as sales, production, suppliers, etc. In this way, a mobile application can manage all these tasks outside the office which can be more effective.  </w:t>
+      </w:r>
+      <w:r>
+        <w:rPr>
+          <w:rFonts w:ascii="Arial" w:hAnsi="Arial" w:cs="Arial"/>
+          <w:sz w:val="22"/>
+        </w:rPr>
+        <w:t xml:space="preserve">In this report shows how to “unify different linking methods of the different ERP systems by developing a standard of communication and information and adapting this information of every system to the standard”. </w:t>
+      </w:r>
+    </w:p>
+    <w:p>
+      <w:pPr>
+        <w:pStyle w:val="NormalWeb"/>
+        <w:spacing w:line="252" w:lineRule="auto"/>
+      </w:pPr>
+      <w:r>
+        <w:t> </w:t>
+      </w:r>
+    </w:p>
+    <w:p>
+      <w:pPr>
+        <w:pStyle w:val="NormalWeb"/>
+        <w:spacing w:line="252" w:lineRule="auto"/>
+      </w:pPr>
+      <w:r>
+        <w:rPr>
+          <w:rFonts w:ascii="Arial" w:hAnsi="Arial" w:cs="Arial"/>
+        </w:rPr>
+        <w:t>The mobile application has the same interface, but they can be compatible with different systems.</w:t>
+      </w:r>
+    </w:p>
+    <w:p>
+      <w:pPr>
+        <w:pStyle w:val="NormalWeb"/>
+        <w:spacing w:line="256" w:lineRule="auto"/>
+      </w:pPr>
+      <w:r>
+        <w:rPr>
+          <w:rFonts w:ascii="Arial" w:hAnsi="Arial" w:cs="Arial"/>
+          <w:sz w:val="22"/>
+          <w:szCs w:val="22"/>
+        </w:rPr>
+        <w:t xml:space="preserve">The way that they can combine the mobile application and the ERP system is to use an adapter which the information from the ERP can be transformed to the mobile application and the other way around. This is homogeneous communications are using the REST services for these applications which there are two poses for this development. </w:t>
+      </w:r>
+      <w:r>
+        <w:rPr>
+          <w:rFonts w:ascii="Arial" w:hAnsi="Arial" w:cs="Arial"/>
+          <w:sz w:val="22"/>
+          <w:szCs w:val="22"/>
+        </w:rPr>
+        <w:t xml:space="preserve">Firstly, is how to combine the information to be accessible between the ERP system. Secondly, to make the communication homogeneous, accessible and fast for the mobile devices. To achieve </w:t>
+      </w:r>
+      <w:proofErr w:type="gramStart"/>
+      <w:r>
+        <w:rPr>
+          <w:rFonts w:ascii="Arial" w:hAnsi="Arial" w:cs="Arial"/>
+          <w:sz w:val="22"/>
+          <w:szCs w:val="22"/>
+        </w:rPr>
+        <w:t>this</w:t>
+      </w:r>
+      <w:proofErr w:type="gramEnd"/>
+      <w:r>
+        <w:rPr>
+          <w:rFonts w:ascii="Arial" w:hAnsi="Arial" w:cs="Arial"/>
+          <w:sz w:val="22"/>
+          <w:szCs w:val="22"/>
+        </w:rPr>
+        <w:t xml:space="preserve"> they need to create different entities covering different parts of the system. The information that is transferred through the system and the application is converted to an XML file which this makes the processing more efficient. The adapters are using REST services which these services operate on the ERP system. In conclusion, the communication is dependent on the adapters to connect the application to the ERP systems and to make all the operations that they need at the same time.</w:t>
+      </w:r>
+      <w:r>
+        <w:t xml:space="preserve"> </w:t>
+      </w:r>
+    </w:p>
+    <w:p>
+      <w:pPr>
+        <w:rPr>
+          <w:rFonts w:ascii="Arial" w:hAnsi="Arial" w:cs="Arial"/>
+        </w:rPr>
+      </w:pPr>
+      <w:r>
+        <w:rPr>
+          <w:rFonts w:ascii="Arial" w:hAnsi="Arial" w:cs="Arial"/>
+        </w:rPr>
+        <w:br w:type="page"/>
+      </w:r>
+      <w:r>
+        <w:rPr>
+          <w:rFonts w:ascii="Arial" w:hAnsi="Arial" w:cs="Arial"/>
+        </w:rPr>
+        <w:lastRenderedPageBreak/>
+        <w:br w:type="page"/>
       </w:r>
     </w:p>
     <w:p>
@@ -1822,33 +2100,133 @@
           <w:u w:val="single"/>
         </w:rPr>
       </w:pPr>
-    </w:p>
-    <w:p>
-      <w:pPr>
-        <w:jc w:val="both"/>
-        <w:rPr>
-          <w:rFonts w:ascii="Arial" w:hAnsi="Arial" w:cs="Arial"/>
-        </w:rPr>
-      </w:pPr>
-      <w:r>
-        <w:rPr>
-          <w:rFonts w:ascii="Arial" w:hAnsi="Arial" w:cs="Arial"/>
-        </w:rPr>
-        <w:t xml:space="preserve">The following report discusses </w:t>
-      </w:r>
-    </w:p>
-    <w:p>
-      <w:pPr>
-        <w:rPr>
-          <w:rFonts w:ascii="Arial" w:hAnsi="Arial" w:cs="Arial"/>
-        </w:rPr>
-      </w:pPr>
-      <w:r>
-        <w:rPr>
-          <w:rFonts w:ascii="Arial" w:hAnsi="Arial" w:cs="Arial"/>
-        </w:rPr>
+      <w:r>
+        <w:rPr>
+          <w:rFonts w:ascii="Arial" w:hAnsi="Arial" w:cs="Arial"/>
+        </w:rPr>
+        <w:lastRenderedPageBreak/>
         <w:br w:type="page"/>
       </w:r>
+      <w:r>
+        <w:rPr>
+          <w:rFonts w:ascii="Arial" w:hAnsi="Arial" w:cs="Arial"/>
+          <w:b/>
+          <w:u w:val="single"/>
+        </w:rPr>
+        <w:lastRenderedPageBreak/>
+        <w:t>Client-Server Model</w:t>
+      </w:r>
+    </w:p>
+    <w:p>
+      <w:pPr>
+        <w:jc w:val="both"/>
+        <w:rPr>
+          <w:rFonts w:ascii="Arial" w:hAnsi="Arial" w:cs="Arial"/>
+        </w:rPr>
+      </w:pPr>
+      <w:r>
+        <w:rPr>
+          <w:rFonts w:ascii="Arial" w:hAnsi="Arial" w:cs="Arial"/>
+        </w:rPr>
+        <w:t>This the report explains what the Client-Server system is and what are the challenges that can occur. According to this report the Client-Server system “is a software architecture made up of both the client and server, whereby the clients always send requests while the server responds to the requests sent” whereas the communication that is being used is File Transfer Protocol (FTP), or Simple Mail Transfer Protocol (SMTP) and Hypertext Transfer Protocol (HTTP). Using this client-server model, it is easier to share the information and the processing can be used by several machines. An example of this communication is the File Transfer Protocol, which allows the client to store media files such as images or music to the server. If the client, wants to send email can use the Mail Transfer Protocol.</w:t>
+      </w:r>
+    </w:p>
+    <w:p>
+      <w:pPr>
+        <w:jc w:val="both"/>
+        <w:rPr>
+          <w:rFonts w:ascii="Arial" w:hAnsi="Arial" w:cs="Arial"/>
+        </w:rPr>
+      </w:pPr>
+      <w:r>
+        <w:rPr>
+          <w:rFonts w:ascii="Arial" w:hAnsi="Arial" w:cs="Arial"/>
+        </w:rPr>
+        <w:t>The client-server a system has an architecture which is consisted of the database of the server and the PC and the application server. There are two main architectures of the client-server system which are the 2-tier a 3-tier.   For the 2-tier architecture the users “run applications on their PC (Client), which connects through a network to the server”.   In this case, the client side (thick client) has the access to send requests to the database which manages the requests and it responds back to the client. For the 3-tier includes only the database server and the application server and this tier can be extended to the N-tiers which includes more of the application server. This architecture has the middleware which is between the database and the client. This middleware “is separate software running on a separate machine and performs application logic”.</w:t>
+      </w:r>
+      <w:bookmarkStart w:id="0" w:name="_GoBack"/>
+      <w:bookmarkEnd w:id="0"/>
+    </w:p>
+    <w:p>
+      <w:pPr>
+        <w:jc w:val="both"/>
+        <w:rPr>
+          <w:rFonts w:ascii="Arial" w:hAnsi="Arial" w:cs="Arial"/>
+        </w:rPr>
+      </w:pPr>
+      <w:r>
+        <w:rPr>
+          <w:rFonts w:ascii="Arial" w:hAnsi="Arial" w:cs="Arial"/>
+        </w:rPr>
+        <w:t xml:space="preserve">In nowadays the companies are using the different type of services such as a cloud computing service. This service is a “group of a distributed computer that provides services and resources through the internet” whereas it consists of three services. These parts the IaaS (Infrastructure as Service), </w:t>
+      </w:r>
+      <w:proofErr w:type="spellStart"/>
+      <w:r>
+        <w:rPr>
+          <w:rFonts w:ascii="Arial" w:hAnsi="Arial" w:cs="Arial"/>
+        </w:rPr>
+        <w:t>Paas</w:t>
+      </w:r>
+      <w:proofErr w:type="spellEnd"/>
+      <w:r>
+        <w:rPr>
+          <w:rFonts w:ascii="Arial" w:hAnsi="Arial" w:cs="Arial"/>
+        </w:rPr>
+        <w:t xml:space="preserve"> (Platform as a Service) and </w:t>
+      </w:r>
+      <w:proofErr w:type="spellStart"/>
+      <w:r>
+        <w:rPr>
+          <w:rFonts w:ascii="Arial" w:hAnsi="Arial" w:cs="Arial"/>
+        </w:rPr>
+        <w:t>Saas</w:t>
+      </w:r>
+      <w:proofErr w:type="spellEnd"/>
+      <w:r>
+        <w:rPr>
+          <w:rFonts w:ascii="Arial" w:hAnsi="Arial" w:cs="Arial"/>
+        </w:rPr>
+        <w:t xml:space="preserve"> (Software as a Service). </w:t>
+      </w:r>
+    </w:p>
+    <w:p>
+      <w:pPr>
+        <w:rPr>
+          <w:rFonts w:ascii="Arial" w:hAnsi="Arial" w:cs="Arial"/>
+        </w:rPr>
+      </w:pPr>
+      <w:r>
+        <w:rPr>
+          <w:rFonts w:ascii="Arial" w:hAnsi="Arial" w:cs="Arial"/>
+        </w:rPr>
+        <w:br w:type="page"/>
+      </w:r>
+    </w:p>
+    <w:p>
+      <w:pPr>
+        <w:jc w:val="both"/>
+        <w:rPr>
+          <w:rFonts w:ascii="Arial" w:hAnsi="Arial" w:cs="Arial"/>
+          <w:b/>
+          <w:u w:val="single"/>
+        </w:rPr>
+      </w:pPr>
+      <w:r>
+        <w:rPr>
+          <w:rFonts w:ascii="Arial" w:hAnsi="Arial" w:cs="Arial"/>
+          <w:b/>
+          <w:u w:val="single"/>
+        </w:rPr>
+        <w:lastRenderedPageBreak/>
+        <w:t>Mobility Integration of ERP systems</w:t>
+      </w:r>
+    </w:p>
+    <w:p>
+      <w:pPr>
+        <w:rPr>
+          <w:rFonts w:ascii="Arial" w:hAnsi="Arial" w:cs="Arial"/>
+        </w:rPr>
+      </w:pPr>
     </w:p>
     <w:p>
       <w:pPr>
@@ -2880,7 +3258,6 @@
   <w:style w:type="character" w:default="1" w:styleId="DefaultParagraphFont">
     <w:name w:val="Default Paragraph Font"/>
     <w:uiPriority w:val="1"/>
-    <w:semiHidden/>
     <w:unhideWhenUsed/>
   </w:style>
   <w:style w:type="table" w:default="1" w:styleId="TableNormal">
@@ -3013,6 +3390,22 @@
     <w:uiPriority w:val="37"/>
     <w:unhideWhenUsed/>
     <w:rsid w:val="00033562"/>
+  </w:style>
+  <w:style w:type="paragraph" w:styleId="NormalWeb">
+    <w:name w:val="Normal (Web)"/>
+    <w:basedOn w:val="Normal"/>
+    <w:uiPriority w:val="99"/>
+    <w:semiHidden/>
+    <w:unhideWhenUsed/>
+    <w:rsid w:val="00D36621"/>
+    <w:pPr>
+      <w:spacing w:before="100" w:beforeAutospacing="1" w:after="115" w:line="240" w:lineRule="auto"/>
+    </w:pPr>
+    <w:rPr>
+      <w:rFonts w:ascii="Times New Roman" w:eastAsia="Times New Roman" w:hAnsi="Times New Roman" w:cs="Times New Roman"/>
+      <w:sz w:val="24"/>
+      <w:szCs w:val="24"/>
+    </w:rPr>
   </w:style>
 </w:styles>
 </file>
@@ -3487,7 +3880,7 @@
 </file>
 
 <file path=customXml/itemProps1.xml><?xml version="1.0" encoding="utf-8"?>
-<ds:datastoreItem xmlns:ds="http://schemas.openxmlformats.org/officeDocument/2006/customXml" ds:itemID="{BC7BB867-13FB-4DB5-BC28-94A5944A7197}">
+<ds:datastoreItem xmlns:ds="http://schemas.openxmlformats.org/officeDocument/2006/customXml" ds:itemID="{4F32E628-5184-4392-B0D5-C8EB15AFBF5F}">
   <ds:schemaRefs>
     <ds:schemaRef ds:uri="http://schemas.openxmlformats.org/officeDocument/2006/bibliography"/>
   </ds:schemaRefs>

</xml_diff>